<commit_message>
working on account settings
</commit_message>
<xml_diff>
--- a/FD_canonical_Normalization.docx
+++ b/FD_canonical_Normalization.docx
@@ -4286,21 +4286,7 @@
         <w:rPr>
           <w:lang w:val="en-US"/>
         </w:rPr>
-        <w:t xml:space="preserve">. </w:t>
-      </w:r>
-      <w:proofErr w:type="gramStart"/>
-      <w:r>
-        <w:rPr>
-          <w:lang w:val="en-US"/>
-        </w:rPr>
-        <w:t>So</w:t>
-      </w:r>
-      <w:proofErr w:type="gramEnd"/>
-      <w:r>
-        <w:rPr>
-          <w:lang w:val="en-US"/>
-        </w:rPr>
-        <w:t xml:space="preserve"> </w:t>
+        <w:t xml:space="preserve">. So </w:t>
       </w:r>
       <w:r>
         <w:rPr>
@@ -6132,21 +6118,7 @@
         <w:rPr>
           <w:lang w:val="en-US"/>
         </w:rPr>
-        <w:t xml:space="preserve">There are no redundant functional dependencies in F. </w:t>
-      </w:r>
-      <w:proofErr w:type="gramStart"/>
-      <w:r>
-        <w:rPr>
-          <w:lang w:val="en-US"/>
-        </w:rPr>
-        <w:t>So</w:t>
-      </w:r>
-      <w:proofErr w:type="gramEnd"/>
-      <w:r>
-        <w:rPr>
-          <w:lang w:val="en-US"/>
-        </w:rPr>
-        <w:t xml:space="preserve"> F is a canonical cover of itself.</w:t>
+        <w:t>There are no redundant functional dependencies in F. So F is a canonical cover of itself.</w:t>
       </w:r>
     </w:p>
     <w:p>
@@ -6646,21 +6618,7 @@
         <w:rPr>
           <w:lang w:val="en-US"/>
         </w:rPr>
-        <w:t xml:space="preserve">There are no redundant functional dependencies in F. </w:t>
-      </w:r>
-      <w:proofErr w:type="gramStart"/>
-      <w:r>
-        <w:rPr>
-          <w:lang w:val="en-US"/>
-        </w:rPr>
-        <w:t>So</w:t>
-      </w:r>
-      <w:proofErr w:type="gramEnd"/>
-      <w:r>
-        <w:rPr>
-          <w:lang w:val="en-US"/>
-        </w:rPr>
-        <w:t xml:space="preserve"> F is a canonical cover of itself.</w:t>
+        <w:t>There are no redundant functional dependencies in F. So F is a canonical cover of itself.</w:t>
       </w:r>
     </w:p>
     <w:p>
@@ -10374,21 +10332,7 @@
         <w:rPr>
           <w:lang w:val="en-US"/>
         </w:rPr>
-        <w:t xml:space="preserve">There are no redundant functional dependencies in F. </w:t>
-      </w:r>
-      <w:proofErr w:type="gramStart"/>
-      <w:r>
-        <w:rPr>
-          <w:lang w:val="en-US"/>
-        </w:rPr>
-        <w:t>So</w:t>
-      </w:r>
-      <w:proofErr w:type="gramEnd"/>
-      <w:r>
-        <w:rPr>
-          <w:lang w:val="en-US"/>
-        </w:rPr>
-        <w:t xml:space="preserve"> F is a canonical cover of itself.</w:t>
+        <w:t>There are no redundant functional dependencies in F. So F is a canonical cover of itself.</w:t>
       </w:r>
     </w:p>
     <w:p>
@@ -12546,14 +12490,7 @@
         <w:rPr>
           <w:lang w:val="en-US"/>
         </w:rPr>
-        <w:t xml:space="preserve">CCNumber, </w:t>
-      </w:r>
-      <w:proofErr w:type="gramStart"/>
-      <w:r>
-        <w:rPr>
-          <w:lang w:val="en-US"/>
-        </w:rPr>
-        <w:t>expireDate</w:t>
+        <w:t>CCNumber, expireDate</w:t>
       </w:r>
       <w:r>
         <w:rPr>
@@ -12568,7 +12505,6 @@
         </w:rPr>
         <w:t>+</w:t>
       </w:r>
-      <w:proofErr w:type="gramEnd"/>
       <w:r>
         <w:rPr>
           <w:vertAlign w:val="subscript"/>
@@ -12631,14 +12567,7 @@
         <w:rPr>
           <w:lang w:val="en-US"/>
         </w:rPr>
-        <w:t xml:space="preserve">CCNumber, </w:t>
-      </w:r>
-      <w:proofErr w:type="gramStart"/>
-      <w:r>
-        <w:rPr>
-          <w:lang w:val="en-US"/>
-        </w:rPr>
-        <w:t>expireDate</w:t>
+        <w:t>CCNumber, expireDate</w:t>
       </w:r>
       <w:r>
         <w:rPr>
@@ -12653,7 +12582,6 @@
         </w:rPr>
         <w:t>+</w:t>
       </w:r>
-      <w:proofErr w:type="gramEnd"/>
       <w:r>
         <w:rPr>
           <w:vertAlign w:val="subscript"/>
@@ -13142,7 +13070,19 @@
         <w:rPr>
           <w:lang w:val="en-US"/>
         </w:rPr>
-        <w:t>, userUserName, instituteNumber)</w:t>
+        <w:t>, userUserName, instituteNumber</w:t>
+      </w:r>
+      <w:r>
+        <w:rPr>
+          <w:lang w:val="en-US"/>
+        </w:rPr>
+        <w:t>, branchNumber</w:t>
+      </w:r>
+      <w:r>
+        <w:rPr>
+          <w:lang w:val="en-US"/>
+        </w:rPr>
+        <w:t>)</w:t>
       </w:r>
     </w:p>
     <w:p>
@@ -13351,6 +13291,36 @@
         <w:rPr>
           <w:lang w:val="en-US"/>
         </w:rPr>
+        <w:t xml:space="preserve">, </w:t>
+      </w:r>
+      <w:r>
+        <w:rPr>
+          <w:lang w:val="en-US"/>
+        </w:rPr>
+        <w:t xml:space="preserve">accountNumber </w:t>
+      </w:r>
+      <w:r>
+        <w:rPr>
+          <w:lang w:val="en-US"/>
+        </w:rPr>
+        <w:sym w:font="Symbol" w:char="F0AE"/>
+      </w:r>
+      <w:r>
+        <w:rPr>
+          <w:lang w:val="en-US"/>
+        </w:rPr>
+        <w:t xml:space="preserve"> </w:t>
+      </w:r>
+      <w:r>
+        <w:rPr>
+          <w:lang w:val="en-US"/>
+        </w:rPr>
+        <w:t>branchNumber</w:t>
+      </w:r>
+      <w:r>
+        <w:rPr>
+          <w:lang w:val="en-US"/>
+        </w:rPr>
         <w:t>}</w:t>
       </w:r>
     </w:p>
@@ -13398,7 +13368,6 @@
           <w:b/>
           <w:lang w:val="en-US"/>
         </w:rPr>
-        <w:lastRenderedPageBreak/>
         <w:t>Canonical Cover:</w:t>
       </w:r>
     </w:p>
@@ -13563,6 +13532,56 @@
           <w:lang w:val="en-US"/>
         </w:rPr>
       </w:pPr>
+      <w:r>
+        <w:rPr>
+          <w:lang w:val="en-US"/>
+        </w:rPr>
+        <w:t>{</w:t>
+      </w:r>
+      <w:r>
+        <w:rPr>
+          <w:lang w:val="en-US"/>
+        </w:rPr>
+        <w:t xml:space="preserve">accountNumber </w:t>
+      </w:r>
+      <w:r>
+        <w:rPr>
+          <w:lang w:val="en-US"/>
+        </w:rPr>
+        <w:sym w:font="Symbol" w:char="F0AE"/>
+      </w:r>
+      <w:r>
+        <w:rPr>
+          <w:lang w:val="en-US"/>
+        </w:rPr>
+        <w:t xml:space="preserve"> </w:t>
+      </w:r>
+      <w:r>
+        <w:rPr>
+          <w:lang w:val="en-US"/>
+        </w:rPr>
+        <w:t>branchNumber</w:t>
+      </w:r>
+      <w:r>
+        <w:rPr>
+          <w:lang w:val="en-US"/>
+        </w:rPr>
+        <w:t>}</w:t>
+      </w:r>
+      <w:r>
+        <w:rPr>
+          <w:lang w:val="en-US"/>
+        </w:rPr>
+        <w:t xml:space="preserve"> (No left redundancy)</w:t>
+      </w:r>
+    </w:p>
+    <w:p>
+      <w:pPr>
+        <w:spacing w:line="360" w:lineRule="auto"/>
+        <w:rPr>
+          <w:lang w:val="en-US"/>
+        </w:rPr>
+      </w:pPr>
     </w:p>
     <w:p>
       <w:pPr>
@@ -13711,6 +13730,30 @@
         <w:rPr>
           <w:lang w:val="en-US"/>
         </w:rPr>
+        <w:t xml:space="preserve">, </w:t>
+      </w:r>
+      <w:r>
+        <w:rPr>
+          <w:lang w:val="en-US"/>
+        </w:rPr>
+        <w:t xml:space="preserve">accountNumber </w:t>
+      </w:r>
+      <w:r>
+        <w:rPr>
+          <w:lang w:val="en-US"/>
+        </w:rPr>
+        <w:sym w:font="Symbol" w:char="F0AE"/>
+      </w:r>
+      <w:r>
+        <w:rPr>
+          <w:lang w:val="en-US"/>
+        </w:rPr>
+        <w:t xml:space="preserve"> branchNumber</w:t>
+      </w:r>
+      <w:r>
+        <w:rPr>
+          <w:lang w:val="en-US"/>
+        </w:rPr>
         <w:t>}</w:t>
       </w:r>
     </w:p>
@@ -13762,6 +13805,12 @@
           <w:lang w:val="en-US"/>
         </w:rPr>
         <w:t>instituteNumber</w:t>
+      </w:r>
+      <w:r>
+        <w:rPr>
+          <w:lang w:val="en-US"/>
+        </w:rPr>
+        <w:t>, branchNumber</w:t>
       </w:r>
       <w:r>
         <w:rPr>
@@ -14009,6 +14058,30 @@
         <w:rPr>
           <w:lang w:val="en-US"/>
         </w:rPr>
+        <w:t xml:space="preserve">, </w:t>
+      </w:r>
+      <w:r>
+        <w:rPr>
+          <w:lang w:val="en-US"/>
+        </w:rPr>
+        <w:t xml:space="preserve">accountNumber </w:t>
+      </w:r>
+      <w:r>
+        <w:rPr>
+          <w:lang w:val="en-US"/>
+        </w:rPr>
+        <w:sym w:font="Symbol" w:char="F0AE"/>
+      </w:r>
+      <w:r>
+        <w:rPr>
+          <w:lang w:val="en-US"/>
+        </w:rPr>
+        <w:t xml:space="preserve"> branchNumber</w:t>
+      </w:r>
+      <w:r>
+        <w:rPr>
+          <w:lang w:val="en-US"/>
+        </w:rPr>
         <w:t>}</w:t>
       </w:r>
     </w:p>
@@ -14065,6 +14138,12 @@
         <w:rPr>
           <w:lang w:val="en-US"/>
         </w:rPr>
+        <w:t>, branchNumber</w:t>
+      </w:r>
+      <w:r>
+        <w:rPr>
+          <w:lang w:val="en-US"/>
+        </w:rPr>
         <w:t>}</w:t>
       </w:r>
     </w:p>
@@ -14179,6 +14258,345 @@
     </w:p>
     <w:p>
       <w:pPr>
+        <w:pStyle w:val="ListParagraph"/>
+        <w:numPr>
+          <w:ilvl w:val="0"/>
+          <w:numId w:val="3"/>
+        </w:numPr>
+        <w:spacing w:line="360" w:lineRule="auto"/>
+        <w:rPr>
+          <w:lang w:val="en-US"/>
+        </w:rPr>
+      </w:pPr>
+      <w:r>
+        <w:rPr>
+          <w:lang w:val="en-US"/>
+        </w:rPr>
+        <w:t xml:space="preserve">For: </w:t>
+      </w:r>
+      <w:r>
+        <w:rPr>
+          <w:lang w:val="en-US"/>
+        </w:rPr>
+        <w:t xml:space="preserve">accountNumber </w:t>
+      </w:r>
+      <w:r>
+        <w:rPr>
+          <w:lang w:val="en-US"/>
+        </w:rPr>
+        <w:sym w:font="Symbol" w:char="F0AE"/>
+      </w:r>
+      <w:r>
+        <w:rPr>
+          <w:lang w:val="en-US"/>
+        </w:rPr>
+        <w:t xml:space="preserve"> </w:t>
+      </w:r>
+      <w:r>
+        <w:rPr>
+          <w:lang w:val="en-US"/>
+        </w:rPr>
+        <w:t>branchNumber</w:t>
+      </w:r>
+    </w:p>
+    <w:p>
+      <w:pPr>
+        <w:spacing w:line="360" w:lineRule="auto"/>
+        <w:rPr>
+          <w:lang w:val="en-US"/>
+        </w:rPr>
+      </w:pPr>
+      <w:r>
+        <w:rPr>
+          <w:lang w:val="en-US"/>
+        </w:rPr>
+        <w:t>Let G = F – {</w:t>
+      </w:r>
+      <w:r>
+        <w:rPr>
+          <w:lang w:val="en-US"/>
+        </w:rPr>
+        <w:t xml:space="preserve">accountNumber </w:t>
+      </w:r>
+      <w:r>
+        <w:rPr>
+          <w:lang w:val="en-US"/>
+        </w:rPr>
+        <w:sym w:font="Symbol" w:char="F0AE"/>
+      </w:r>
+      <w:r>
+        <w:rPr>
+          <w:lang w:val="en-US"/>
+        </w:rPr>
+        <w:t xml:space="preserve"> </w:t>
+      </w:r>
+      <w:r>
+        <w:rPr>
+          <w:lang w:val="en-US"/>
+        </w:rPr>
+        <w:t>branchNumber</w:t>
+      </w:r>
+      <w:r>
+        <w:rPr>
+          <w:lang w:val="en-US"/>
+        </w:rPr>
+        <w:t>}</w:t>
+      </w:r>
+    </w:p>
+    <w:p>
+      <w:pPr>
+        <w:spacing w:line="360" w:lineRule="auto"/>
+        <w:rPr>
+          <w:lang w:val="en-US"/>
+        </w:rPr>
+      </w:pPr>
+      <w:r>
+        <w:rPr>
+          <w:lang w:val="en-US"/>
+        </w:rPr>
+        <w:t>G = {</w:t>
+      </w:r>
+      <w:r>
+        <w:rPr>
+          <w:lang w:val="en-US"/>
+        </w:rPr>
+        <w:t xml:space="preserve">accountNumber </w:t>
+      </w:r>
+      <w:r>
+        <w:rPr>
+          <w:lang w:val="en-US"/>
+        </w:rPr>
+        <w:sym w:font="Symbol" w:char="F0AE"/>
+      </w:r>
+      <w:r>
+        <w:rPr>
+          <w:lang w:val="en-US"/>
+        </w:rPr>
+        <w:t xml:space="preserve"> </w:t>
+      </w:r>
+      <w:r>
+        <w:rPr>
+          <w:lang w:val="en-US"/>
+        </w:rPr>
+        <w:t>userUserName</w:t>
+      </w:r>
+      <w:r>
+        <w:rPr>
+          <w:lang w:val="en-US"/>
+        </w:rPr>
+        <w:t xml:space="preserve">, </w:t>
+      </w:r>
+      <w:r>
+        <w:rPr>
+          <w:lang w:val="en-US"/>
+        </w:rPr>
+        <w:t xml:space="preserve">accountNumber </w:t>
+      </w:r>
+      <w:r>
+        <w:rPr>
+          <w:lang w:val="en-US"/>
+        </w:rPr>
+        <w:sym w:font="Symbol" w:char="F0AE"/>
+      </w:r>
+      <w:r>
+        <w:rPr>
+          <w:lang w:val="en-US"/>
+        </w:rPr>
+        <w:t xml:space="preserve"> </w:t>
+      </w:r>
+      <w:r>
+        <w:rPr>
+          <w:lang w:val="en-US"/>
+        </w:rPr>
+        <w:t>instituteNumber</w:t>
+      </w:r>
+      <w:r>
+        <w:rPr>
+          <w:lang w:val="en-US"/>
+        </w:rPr>
+        <w:t>}</w:t>
+      </w:r>
+    </w:p>
+    <w:p>
+      <w:pPr>
+        <w:spacing w:line="360" w:lineRule="auto"/>
+        <w:rPr>
+          <w:lang w:val="en-US"/>
+        </w:rPr>
+      </w:pPr>
+      <w:r>
+        <w:rPr>
+          <w:lang w:val="en-US"/>
+        </w:rPr>
+        <w:t>accountNumber</w:t>
+      </w:r>
+      <w:r>
+        <w:rPr>
+          <w:sz w:val="28"/>
+          <w:vertAlign w:val="superscript"/>
+          <w:lang w:val="en-US"/>
+        </w:rPr>
+        <w:t>+</w:t>
+      </w:r>
+      <w:r>
+        <w:rPr>
+          <w:sz w:val="28"/>
+          <w:vertAlign w:val="subscript"/>
+          <w:lang w:val="en-US"/>
+        </w:rPr>
+        <w:t>G</w:t>
+      </w:r>
+      <w:r>
+        <w:rPr>
+          <w:sz w:val="28"/>
+          <w:vertAlign w:val="subscript"/>
+          <w:lang w:val="en-US"/>
+        </w:rPr>
+        <w:t xml:space="preserve"> </w:t>
+      </w:r>
+      <w:r>
+        <w:rPr>
+          <w:lang w:val="en-US"/>
+        </w:rPr>
+        <w:t>= {</w:t>
+      </w:r>
+      <w:r>
+        <w:rPr>
+          <w:lang w:val="en-US"/>
+        </w:rPr>
+        <w:t>userUserName</w:t>
+      </w:r>
+      <w:r>
+        <w:rPr>
+          <w:lang w:val="en-US"/>
+        </w:rPr>
+        <w:t xml:space="preserve">, </w:t>
+      </w:r>
+      <w:r>
+        <w:rPr>
+          <w:lang w:val="en-US"/>
+        </w:rPr>
+        <w:t>instituteNumber</w:t>
+      </w:r>
+      <w:r>
+        <w:rPr>
+          <w:lang w:val="en-US"/>
+        </w:rPr>
+        <w:t>}</w:t>
+      </w:r>
+    </w:p>
+    <w:p>
+      <w:pPr>
+        <w:spacing w:line="360" w:lineRule="auto"/>
+        <w:rPr>
+          <w:lang w:val="en-US"/>
+        </w:rPr>
+      </w:pPr>
+      <w:r>
+        <w:rPr>
+          <w:lang w:val="en-US"/>
+        </w:rPr>
+        <w:lastRenderedPageBreak/>
+        <w:t xml:space="preserve">Since </w:t>
+      </w:r>
+      <w:r>
+        <w:rPr>
+          <w:lang w:val="en-US"/>
+        </w:rPr>
+        <w:t>branchNumber</w:t>
+      </w:r>
+      <w:r>
+        <w:rPr>
+          <w:lang w:val="en-US"/>
+        </w:rPr>
+        <w:t xml:space="preserve"> </w:t>
+      </w:r>
+      <w:r>
+        <w:rPr>
+          <w:lang w:val="en-US"/>
+        </w:rPr>
+        <w:sym w:font="Symbol" w:char="F0CF"/>
+      </w:r>
+      <w:r>
+        <w:rPr>
+          <w:lang w:val="en-US"/>
+        </w:rPr>
+        <w:t xml:space="preserve"> </w:t>
+      </w:r>
+      <w:r>
+        <w:rPr>
+          <w:lang w:val="en-US"/>
+        </w:rPr>
+        <w:t>accountNumber</w:t>
+      </w:r>
+      <w:r>
+        <w:rPr>
+          <w:sz w:val="28"/>
+          <w:vertAlign w:val="superscript"/>
+          <w:lang w:val="en-US"/>
+        </w:rPr>
+        <w:t>+</w:t>
+      </w:r>
+      <w:r>
+        <w:rPr>
+          <w:sz w:val="28"/>
+          <w:vertAlign w:val="subscript"/>
+          <w:lang w:val="en-US"/>
+        </w:rPr>
+        <w:t>G</w:t>
+      </w:r>
+      <w:r>
+        <w:rPr>
+          <w:sz w:val="28"/>
+          <w:lang w:val="en-US"/>
+        </w:rPr>
+        <w:t xml:space="preserve"> </w:t>
+      </w:r>
+      <w:r>
+        <w:rPr>
+          <w:lang w:val="en-US"/>
+        </w:rPr>
+        <w:t xml:space="preserve">so </w:t>
+      </w:r>
+      <w:r>
+        <w:rPr>
+          <w:lang w:val="en-US"/>
+        </w:rPr>
+        <w:t xml:space="preserve">accountNumber </w:t>
+      </w:r>
+      <w:r>
+        <w:rPr>
+          <w:lang w:val="en-US"/>
+        </w:rPr>
+        <w:sym w:font="Symbol" w:char="F0AE"/>
+      </w:r>
+      <w:r>
+        <w:rPr>
+          <w:lang w:val="en-US"/>
+        </w:rPr>
+        <w:t xml:space="preserve"> </w:t>
+      </w:r>
+      <w:r>
+        <w:rPr>
+          <w:lang w:val="en-US"/>
+        </w:rPr>
+        <w:t>branchNumber</w:t>
+      </w:r>
+      <w:r>
+        <w:rPr>
+          <w:lang w:val="en-US"/>
+        </w:rPr>
+        <w:t xml:space="preserve"> </w:t>
+      </w:r>
+      <w:r>
+        <w:rPr>
+          <w:lang w:val="en-US"/>
+        </w:rPr>
+        <w:t>is not redundant.</w:t>
+      </w:r>
+    </w:p>
+    <w:p>
+      <w:pPr>
         <w:spacing w:line="360" w:lineRule="auto"/>
         <w:rPr>
           <w:lang w:val="en-US"/>
@@ -14357,6 +14775,14 @@
       <w:pPr>
         <w:spacing w:line="360" w:lineRule="auto"/>
         <w:rPr>
+          <w:lang w:val="en-US"/>
+        </w:rPr>
+      </w:pPr>
+    </w:p>
+    <w:p>
+      <w:pPr>
+        <w:spacing w:line="360" w:lineRule="auto"/>
+        <w:rPr>
           <w:b/>
           <w:lang w:val="en-US"/>
         </w:rPr>
@@ -14366,7 +14792,6 @@
           <w:b/>
           <w:lang w:val="en-US"/>
         </w:rPr>
-        <w:lastRenderedPageBreak/>
         <w:t>Summary</w:t>
       </w:r>
     </w:p>
@@ -14481,6 +14906,36 @@
         <w:rPr>
           <w:lang w:val="en-US"/>
         </w:rPr>
+        <w:t xml:space="preserve">, </w:t>
+      </w:r>
+      <w:r>
+        <w:rPr>
+          <w:lang w:val="en-US"/>
+        </w:rPr>
+        <w:t xml:space="preserve">accountNumber </w:t>
+      </w:r>
+      <w:r>
+        <w:rPr>
+          <w:lang w:val="en-US"/>
+        </w:rPr>
+        <w:sym w:font="Symbol" w:char="F0AE"/>
+      </w:r>
+      <w:r>
+        <w:rPr>
+          <w:lang w:val="en-US"/>
+        </w:rPr>
+        <w:t xml:space="preserve"> </w:t>
+      </w:r>
+      <w:r>
+        <w:rPr>
+          <w:lang w:val="en-US"/>
+        </w:rPr>
+        <w:t>branchNumber</w:t>
+      </w:r>
+      <w:r>
+        <w:rPr>
+          <w:lang w:val="en-US"/>
+        </w:rPr>
         <w:t>}</w:t>
       </w:r>
     </w:p>
@@ -14563,6 +15018,38 @@
           <w:lang w:val="en-US"/>
         </w:rPr>
         <w:t>instituteNumber</w:t>
+      </w:r>
+      <w:r>
+        <w:rPr>
+          <w:lang w:val="en-US"/>
+        </w:rPr>
+        <w:t xml:space="preserve">, </w:t>
+      </w:r>
+      <w:r>
+        <w:rPr>
+          <w:lang w:val="en-US"/>
+        </w:rPr>
+        <w:t xml:space="preserve">accountNumber </w:t>
+      </w:r>
+      <w:r>
+        <w:rPr>
+          <w:lang w:val="en-US"/>
+        </w:rPr>
+        <w:sym w:font="Symbol" w:char="F0AE"/>
+      </w:r>
+      <w:r>
+        <w:rPr>
+          <w:lang w:val="en-US"/>
+        </w:rPr>
+        <w:t xml:space="preserve"> </w:t>
+      </w:r>
+      <w:bookmarkStart w:id="0" w:name="_GoBack"/>
+      <w:bookmarkEnd w:id="0"/>
+      <w:r>
+        <w:rPr>
+          <w:lang w:val="en-US"/>
+        </w:rPr>
+        <w:t>branchNumber</w:t>
       </w:r>
       <w:r>
         <w:rPr>
@@ -15185,7 +15672,6 @@
           <w:u w:val="single"/>
           <w:lang w:val="en-US"/>
         </w:rPr>
-        <w:lastRenderedPageBreak/>
         <w:t>Normalization:</w:t>
       </w:r>
       <w:r>
@@ -15634,6 +16120,7 @@
           <w:b/>
           <w:lang w:val="en-US"/>
         </w:rPr>
+        <w:lastRenderedPageBreak/>
         <w:t>Summary</w:t>
       </w:r>
     </w:p>
@@ -15844,7 +16331,6 @@
           <w:b/>
           <w:lang w:val="en-US"/>
         </w:rPr>
-        <w:lastRenderedPageBreak/>
         <w:t>Payment</w:t>
       </w:r>
       <w:r>
@@ -16355,6 +16841,7 @@
         <w:rPr>
           <w:lang w:val="en-US"/>
         </w:rPr>
+        <w:lastRenderedPageBreak/>
         <w:t>There are no redundant functional dependencies in F. So, F is a canonical cover of itself.</w:t>
       </w:r>
     </w:p>
@@ -16586,7 +17073,6 @@
           <w:u w:val="single"/>
           <w:lang w:val="en-US"/>
         </w:rPr>
-        <w:lastRenderedPageBreak/>
         <w:t>Canonical Cover:</w:t>
       </w:r>
       <w:r>
@@ -17075,6 +17561,7 @@
         <w:rPr>
           <w:lang w:val="en-US"/>
         </w:rPr>
+        <w:lastRenderedPageBreak/>
         <w:t>employerUserName</w:t>
       </w:r>
       <w:r>
@@ -17459,14 +17946,7 @@
         <w:rPr>
           <w:lang w:val="en-US"/>
         </w:rPr>
-        <w:t xml:space="preserve">employerUserName, </w:t>
-      </w:r>
-      <w:proofErr w:type="gramStart"/>
-      <w:r>
-        <w:rPr>
-          <w:lang w:val="en-US"/>
-        </w:rPr>
-        <w:t>startDate</w:t>
+        <w:t>employerUserName, startDate</w:t>
       </w:r>
       <w:r>
         <w:rPr>
@@ -17481,7 +17961,6 @@
         </w:rPr>
         <w:t>+</w:t>
       </w:r>
-      <w:proofErr w:type="gramEnd"/>
       <w:r>
         <w:rPr>
           <w:vertAlign w:val="subscript"/>
@@ -17519,7 +17998,6 @@
         <w:rPr>
           <w:lang w:val="en-US"/>
         </w:rPr>
-        <w:lastRenderedPageBreak/>
         <w:t xml:space="preserve">Since </w:t>
       </w:r>
       <w:r>
@@ -17544,14 +18022,7 @@
         <w:rPr>
           <w:lang w:val="en-US"/>
         </w:rPr>
-        <w:t xml:space="preserve">employerUserName, </w:t>
-      </w:r>
-      <w:proofErr w:type="gramStart"/>
-      <w:r>
-        <w:rPr>
-          <w:lang w:val="en-US"/>
-        </w:rPr>
-        <w:t>startDate</w:t>
+        <w:t>employerUserName, startDate</w:t>
       </w:r>
       <w:r>
         <w:rPr>
@@ -17566,7 +18037,6 @@
         </w:rPr>
         <w:t>+</w:t>
       </w:r>
-      <w:proofErr w:type="gramEnd"/>
       <w:r>
         <w:rPr>
           <w:vertAlign w:val="subscript"/>
@@ -17804,14 +18274,7 @@
         <w:rPr>
           <w:lang w:val="en-US"/>
         </w:rPr>
-        <w:t xml:space="preserve">employerUserName, </w:t>
-      </w:r>
-      <w:proofErr w:type="gramStart"/>
-      <w:r>
-        <w:rPr>
-          <w:lang w:val="en-US"/>
-        </w:rPr>
-        <w:t>startDate</w:t>
+        <w:t>employerUserName, startDate</w:t>
       </w:r>
       <w:r>
         <w:rPr>
@@ -17826,7 +18289,6 @@
         </w:rPr>
         <w:t>+</w:t>
       </w:r>
-      <w:proofErr w:type="gramEnd"/>
       <w:r>
         <w:rPr>
           <w:vertAlign w:val="subscript"/>
@@ -17894,14 +18356,7 @@
         <w:rPr>
           <w:lang w:val="en-US"/>
         </w:rPr>
-        <w:t xml:space="preserve">employerUserName, </w:t>
-      </w:r>
-      <w:proofErr w:type="gramStart"/>
-      <w:r>
-        <w:rPr>
-          <w:lang w:val="en-US"/>
-        </w:rPr>
-        <w:t>startDate</w:t>
+        <w:t>employerUserName, startDate</w:t>
       </w:r>
       <w:r>
         <w:rPr>
@@ -17916,7 +18371,6 @@
         </w:rPr>
         <w:t>+</w:t>
       </w:r>
-      <w:proofErr w:type="gramEnd"/>
       <w:r>
         <w:rPr>
           <w:vertAlign w:val="subscript"/>
@@ -18219,6 +18673,7 @@
           <w:u w:val="single"/>
           <w:lang w:val="en-US"/>
         </w:rPr>
+        <w:lastRenderedPageBreak/>
         <w:t>Functional Dependencies:</w:t>
       </w:r>
       <w:r>
@@ -18460,7 +18915,6 @@
           <w:b/>
           <w:lang w:val="en-US"/>
         </w:rPr>
-        <w:lastRenderedPageBreak/>
         <w:t>SelectApplicantCategory</w:t>
       </w:r>
       <w:r>
@@ -18963,6 +19417,7 @@
         <w:rPr>
           <w:lang w:val="en-US"/>
         </w:rPr>
+        <w:lastRenderedPageBreak/>
         <w:t>{</w:t>
       </w:r>
       <w:r>
@@ -19249,14 +19704,7 @@
         <w:rPr>
           <w:lang w:val="en-US"/>
         </w:rPr>
-        <w:t xml:space="preserve">, </w:t>
-      </w:r>
-      <w:proofErr w:type="gramStart"/>
-      <w:r>
-        <w:rPr>
-          <w:lang w:val="en-US"/>
-        </w:rPr>
-        <w:t>startDate</w:t>
+        <w:t>, startDate</w:t>
       </w:r>
       <w:r>
         <w:rPr>
@@ -19271,7 +19719,6 @@
         </w:rPr>
         <w:t>+</w:t>
       </w:r>
-      <w:proofErr w:type="gramEnd"/>
       <w:r>
         <w:rPr>
           <w:vertAlign w:val="subscript"/>
@@ -19339,14 +19786,7 @@
         <w:rPr>
           <w:lang w:val="en-US"/>
         </w:rPr>
-        <w:t xml:space="preserve">, </w:t>
-      </w:r>
-      <w:proofErr w:type="gramStart"/>
-      <w:r>
-        <w:rPr>
-          <w:lang w:val="en-US"/>
-        </w:rPr>
-        <w:t>startDate</w:t>
+        <w:t>, startDate</w:t>
       </w:r>
       <w:r>
         <w:rPr>
@@ -19361,7 +19801,6 @@
         </w:rPr>
         <w:t>+</w:t>
       </w:r>
-      <w:proofErr w:type="gramEnd"/>
       <w:r>
         <w:rPr>
           <w:vertAlign w:val="subscript"/>
@@ -19497,810 +19936,794 @@
         <w:rPr>
           <w:lang w:val="en-US"/>
         </w:rPr>
+        <w:t>Let G = F – {</w:t>
+      </w:r>
+      <w:r>
+        <w:rPr>
+          <w:lang w:val="en-US"/>
+        </w:rPr>
+        <w:t>applicant</w:t>
+      </w:r>
+      <w:r>
+        <w:rPr>
+          <w:lang w:val="en-US"/>
+        </w:rPr>
+        <w:t>UserName</w:t>
+      </w:r>
+      <w:r>
+        <w:rPr>
+          <w:lang w:val="en-US"/>
+        </w:rPr>
+        <w:t>, startDate</w:t>
+      </w:r>
+      <w:r>
+        <w:rPr>
+          <w:lang w:val="en-US"/>
+        </w:rPr>
+        <w:t xml:space="preserve"> </w:t>
+      </w:r>
+      <w:r>
+        <w:rPr>
+          <w:lang w:val="en-US"/>
+        </w:rPr>
+        <w:sym w:font="Symbol" w:char="F0AE"/>
+      </w:r>
+      <w:r>
+        <w:rPr>
+          <w:lang w:val="en-US"/>
+        </w:rPr>
+        <w:t xml:space="preserve"> </w:t>
+      </w:r>
+      <w:r>
+        <w:rPr>
+          <w:lang w:val="en-US"/>
+        </w:rPr>
+        <w:t>applicantCategory</w:t>
+      </w:r>
+      <w:r>
+        <w:rPr>
+          <w:lang w:val="en-US"/>
+        </w:rPr>
+        <w:t>}</w:t>
+      </w:r>
+    </w:p>
+    <w:p>
+      <w:pPr>
+        <w:spacing w:line="360" w:lineRule="auto"/>
+        <w:rPr>
+          <w:lang w:val="en-US"/>
+        </w:rPr>
+      </w:pPr>
+      <w:r>
+        <w:rPr>
+          <w:lang w:val="en-US"/>
+        </w:rPr>
+        <w:t>G = {</w:t>
+      </w:r>
+      <w:r>
+        <w:rPr>
+          <w:lang w:val="en-US"/>
+        </w:rPr>
+        <w:t>applicant</w:t>
+      </w:r>
+      <w:r>
+        <w:rPr>
+          <w:lang w:val="en-US"/>
+        </w:rPr>
+        <w:t>UserName</w:t>
+      </w:r>
+      <w:r>
+        <w:rPr>
+          <w:lang w:val="en-US"/>
+        </w:rPr>
+        <w:t>, startDate</w:t>
+      </w:r>
+      <w:r>
+        <w:rPr>
+          <w:lang w:val="en-US"/>
+        </w:rPr>
+        <w:t xml:space="preserve"> </w:t>
+      </w:r>
+      <w:r>
+        <w:rPr>
+          <w:lang w:val="en-US"/>
+        </w:rPr>
+        <w:sym w:font="Symbol" w:char="F0AE"/>
+      </w:r>
+      <w:r>
+        <w:rPr>
+          <w:lang w:val="en-US"/>
+        </w:rPr>
+        <w:t xml:space="preserve"> charge}</w:t>
+      </w:r>
+    </w:p>
+    <w:p>
+      <w:pPr>
+        <w:spacing w:line="360" w:lineRule="auto"/>
+        <w:rPr>
+          <w:lang w:val="en-US"/>
+        </w:rPr>
+      </w:pPr>
+      <w:r>
+        <w:rPr>
+          <w:lang w:val="en-US"/>
+        </w:rPr>
+        <w:t>{</w:t>
+      </w:r>
+      <w:r>
+        <w:rPr>
+          <w:lang w:val="en-US"/>
+        </w:rPr>
+        <w:t>applicant</w:t>
+      </w:r>
+      <w:r>
+        <w:rPr>
+          <w:lang w:val="en-US"/>
+        </w:rPr>
+        <w:t>UserName</w:t>
+      </w:r>
+      <w:r>
+        <w:rPr>
+          <w:lang w:val="en-US"/>
+        </w:rPr>
+        <w:t>, startDate</w:t>
+      </w:r>
+      <w:r>
+        <w:rPr>
+          <w:lang w:val="en-US"/>
+        </w:rPr>
+        <w:t>}</w:t>
+      </w:r>
+      <w:r>
+        <w:rPr>
+          <w:vertAlign w:val="superscript"/>
+          <w:lang w:val="en-US"/>
+        </w:rPr>
+        <w:t>+</w:t>
+      </w:r>
+      <w:r>
+        <w:rPr>
+          <w:vertAlign w:val="subscript"/>
+          <w:lang w:val="en-US"/>
+        </w:rPr>
+        <w:t>G</w:t>
+      </w:r>
+      <w:r>
+        <w:rPr>
+          <w:lang w:val="en-US"/>
+        </w:rPr>
+        <w:t xml:space="preserve"> = {charge}</w:t>
+      </w:r>
+    </w:p>
+    <w:p>
+      <w:pPr>
+        <w:spacing w:line="360" w:lineRule="auto"/>
+        <w:rPr>
+          <w:lang w:val="en-US"/>
+        </w:rPr>
+      </w:pPr>
+      <w:r>
+        <w:rPr>
+          <w:lang w:val="en-US"/>
+        </w:rPr>
+        <w:t xml:space="preserve">Since </w:t>
+      </w:r>
+      <w:r>
+        <w:rPr>
+          <w:lang w:val="en-US"/>
+        </w:rPr>
+        <w:t>applicantCategory</w:t>
+      </w:r>
+      <w:r>
+        <w:rPr>
+          <w:lang w:val="en-US"/>
+        </w:rPr>
+        <w:t xml:space="preserve"> </w:t>
+      </w:r>
+      <w:r>
+        <w:rPr>
+          <w:lang w:val="en-US"/>
+        </w:rPr>
+        <w:sym w:font="Symbol" w:char="F0CF"/>
+      </w:r>
+      <w:r>
+        <w:rPr>
+          <w:lang w:val="en-US"/>
+        </w:rPr>
+        <w:t xml:space="preserve"> {</w:t>
+      </w:r>
+      <w:r>
+        <w:rPr>
+          <w:lang w:val="en-US"/>
+        </w:rPr>
+        <w:t>applicant</w:t>
+      </w:r>
+      <w:r>
+        <w:rPr>
+          <w:lang w:val="en-US"/>
+        </w:rPr>
+        <w:t>UserName</w:t>
+      </w:r>
+      <w:r>
+        <w:rPr>
+          <w:lang w:val="en-US"/>
+        </w:rPr>
+        <w:t>, startDate</w:t>
+      </w:r>
+      <w:r>
+        <w:rPr>
+          <w:lang w:val="en-US"/>
+        </w:rPr>
+        <w:t>}</w:t>
+      </w:r>
+      <w:r>
+        <w:rPr>
+          <w:vertAlign w:val="superscript"/>
+          <w:lang w:val="en-US"/>
+        </w:rPr>
+        <w:t>+</w:t>
+      </w:r>
+      <w:r>
+        <w:rPr>
+          <w:vertAlign w:val="subscript"/>
+          <w:lang w:val="en-US"/>
+        </w:rPr>
+        <w:t>G</w:t>
+      </w:r>
+      <w:r>
+        <w:rPr>
+          <w:sz w:val="28"/>
+          <w:lang w:val="en-US"/>
+        </w:rPr>
+        <w:t xml:space="preserve"> </w:t>
+      </w:r>
+      <w:r>
+        <w:rPr>
+          <w:lang w:val="en-US"/>
+        </w:rPr>
+        <w:t xml:space="preserve">so </w:t>
+      </w:r>
+      <w:r>
+        <w:rPr>
+          <w:lang w:val="en-US"/>
+        </w:rPr>
+        <w:t>applicant</w:t>
+      </w:r>
+      <w:r>
+        <w:rPr>
+          <w:lang w:val="en-US"/>
+        </w:rPr>
+        <w:t>UserName</w:t>
+      </w:r>
+      <w:r>
+        <w:rPr>
+          <w:lang w:val="en-US"/>
+        </w:rPr>
+        <w:t>, startDate</w:t>
+      </w:r>
+      <w:r>
+        <w:rPr>
+          <w:lang w:val="en-US"/>
+        </w:rPr>
+        <w:t xml:space="preserve"> </w:t>
+      </w:r>
+      <w:r>
+        <w:rPr>
+          <w:lang w:val="en-US"/>
+        </w:rPr>
+        <w:sym w:font="Symbol" w:char="F0AE"/>
+      </w:r>
+      <w:r>
+        <w:rPr>
+          <w:lang w:val="en-US"/>
+        </w:rPr>
+        <w:t xml:space="preserve"> </w:t>
+      </w:r>
+      <w:r>
+        <w:rPr>
+          <w:lang w:val="en-US"/>
+        </w:rPr>
+        <w:t>applicantCategory</w:t>
+      </w:r>
+      <w:r>
+        <w:rPr>
+          <w:lang w:val="en-US"/>
+        </w:rPr>
+        <w:t xml:space="preserve"> </w:t>
+      </w:r>
+      <w:r>
+        <w:rPr>
+          <w:lang w:val="en-US"/>
+        </w:rPr>
+        <w:t>is not redundant.</w:t>
+      </w:r>
+    </w:p>
+    <w:p>
+      <w:pPr>
+        <w:spacing w:line="360" w:lineRule="auto"/>
+        <w:rPr>
+          <w:lang w:val="en-US"/>
+        </w:rPr>
+      </w:pPr>
+      <w:r>
+        <w:rPr>
+          <w:lang w:val="en-US"/>
+        </w:rPr>
+        <w:t>There are no redundant functional dependencies in F. So, F is a canonical cover of itself.</w:t>
+      </w:r>
+    </w:p>
+    <w:p>
+      <w:pPr>
+        <w:spacing w:line="360" w:lineRule="auto"/>
+        <w:rPr>
+          <w:lang w:val="en-US"/>
+        </w:rPr>
+      </w:pPr>
+    </w:p>
+    <w:p>
+      <w:pPr>
+        <w:spacing w:line="360" w:lineRule="auto"/>
+        <w:rPr>
+          <w:b/>
+          <w:lang w:val="en-US"/>
+        </w:rPr>
+      </w:pPr>
+      <w:r>
+        <w:rPr>
+          <w:b/>
+          <w:lang w:val="en-US"/>
+        </w:rPr>
+        <w:t>Normalization</w:t>
+      </w:r>
+    </w:p>
+    <w:p>
+      <w:pPr>
+        <w:spacing w:line="360" w:lineRule="auto"/>
+        <w:rPr>
+          <w:lang w:val="en-US"/>
+        </w:rPr>
+      </w:pPr>
+      <w:r>
+        <w:rPr>
+          <w:lang w:val="en-US"/>
+        </w:rPr>
+        <w:t>Primary Key:</w:t>
+      </w:r>
+      <w:r>
+        <w:rPr>
+          <w:lang w:val="en-US"/>
+        </w:rPr>
+        <w:t xml:space="preserve"> </w:t>
+      </w:r>
+      <w:r>
+        <w:rPr>
+          <w:lang w:val="en-US"/>
+        </w:rPr>
+        <w:t>applicant</w:t>
+      </w:r>
+      <w:r>
+        <w:rPr>
+          <w:lang w:val="en-US"/>
+        </w:rPr>
+        <w:t>UserName</w:t>
+      </w:r>
+      <w:r>
+        <w:rPr>
+          <w:lang w:val="en-US"/>
+        </w:rPr>
+        <w:t>, startDate</w:t>
+      </w:r>
+    </w:p>
+    <w:p>
+      <w:pPr>
+        <w:spacing w:line="360" w:lineRule="auto"/>
+        <w:rPr>
+          <w:lang w:val="en-US"/>
+        </w:rPr>
+      </w:pPr>
+      <w:r>
+        <w:rPr>
+          <w:lang w:val="en-US"/>
+        </w:rPr>
+        <w:t>F = {</w:t>
+      </w:r>
+      <w:r>
+        <w:rPr>
+          <w:lang w:val="en-US"/>
+        </w:rPr>
+        <w:t>applicant</w:t>
+      </w:r>
+      <w:r>
+        <w:rPr>
+          <w:lang w:val="en-US"/>
+        </w:rPr>
+        <w:t>UserName</w:t>
+      </w:r>
+      <w:r>
+        <w:rPr>
+          <w:lang w:val="en-US"/>
+        </w:rPr>
+        <w:t>, startDate</w:t>
+      </w:r>
+      <w:r>
+        <w:rPr>
+          <w:lang w:val="en-US"/>
+        </w:rPr>
+        <w:t xml:space="preserve"> </w:t>
+      </w:r>
+      <w:r>
+        <w:rPr>
+          <w:lang w:val="en-US"/>
+        </w:rPr>
+        <w:sym w:font="Symbol" w:char="F0AE"/>
+      </w:r>
+      <w:r>
+        <w:rPr>
+          <w:lang w:val="en-US"/>
+        </w:rPr>
+        <w:t xml:space="preserve"> charge, </w:t>
+      </w:r>
+      <w:r>
+        <w:rPr>
+          <w:lang w:val="en-US"/>
+        </w:rPr>
+        <w:t>applicant</w:t>
+      </w:r>
+      <w:r>
+        <w:rPr>
+          <w:lang w:val="en-US"/>
+        </w:rPr>
+        <w:t>UserName</w:t>
+      </w:r>
+      <w:r>
+        <w:rPr>
+          <w:lang w:val="en-US"/>
+        </w:rPr>
+        <w:t>, startDate</w:t>
+      </w:r>
+      <w:r>
+        <w:rPr>
+          <w:lang w:val="en-US"/>
+        </w:rPr>
+        <w:t xml:space="preserve"> </w:t>
+      </w:r>
+      <w:r>
+        <w:rPr>
+          <w:lang w:val="en-US"/>
+        </w:rPr>
+        <w:sym w:font="Symbol" w:char="F0AE"/>
+      </w:r>
+      <w:r>
+        <w:rPr>
+          <w:lang w:val="en-US"/>
+        </w:rPr>
+        <w:t xml:space="preserve"> </w:t>
+      </w:r>
+      <w:r>
+        <w:rPr>
+          <w:lang w:val="en-US"/>
+        </w:rPr>
+        <w:t>applicant</w:t>
+      </w:r>
+      <w:r>
+        <w:rPr>
+          <w:lang w:val="en-US"/>
+        </w:rPr>
+        <w:t>Category</w:t>
+      </w:r>
+      <w:r>
+        <w:rPr>
+          <w:lang w:val="en-US"/>
+        </w:rPr>
+        <w:t>}</w:t>
+      </w:r>
+    </w:p>
+    <w:p>
+      <w:pPr>
+        <w:spacing w:line="360" w:lineRule="auto"/>
+        <w:rPr>
+          <w:lang w:val="en-US"/>
+        </w:rPr>
+      </w:pPr>
+      <w:r>
+        <w:rPr>
+          <w:lang w:val="en-US"/>
+        </w:rPr>
+        <w:t xml:space="preserve">Since RHS of all FD’s in F is the primary key so </w:t>
+      </w:r>
+      <w:r>
+        <w:rPr>
+          <w:lang w:val="en-US"/>
+        </w:rPr>
+        <w:t>Select</w:t>
+      </w:r>
+      <w:r>
+        <w:rPr>
+          <w:lang w:val="en-US"/>
+        </w:rPr>
+        <w:t>Applicant</w:t>
+      </w:r>
+      <w:r>
+        <w:rPr>
+          <w:lang w:val="en-US"/>
+        </w:rPr>
+        <w:t>Category</w:t>
+      </w:r>
+      <w:r>
+        <w:rPr>
+          <w:lang w:val="en-US"/>
+        </w:rPr>
+        <w:t xml:space="preserve"> is in BCNF.</w:t>
+      </w:r>
+    </w:p>
+    <w:p>
+      <w:pPr>
+        <w:spacing w:line="360" w:lineRule="auto"/>
+        <w:rPr>
+          <w:lang w:val="en-US"/>
+        </w:rPr>
+      </w:pPr>
+    </w:p>
+    <w:p>
+      <w:pPr>
+        <w:spacing w:line="360" w:lineRule="auto"/>
+        <w:rPr>
+          <w:b/>
+          <w:lang w:val="en-US"/>
+        </w:rPr>
+      </w:pPr>
+      <w:r>
+        <w:rPr>
+          <w:b/>
+          <w:lang w:val="en-US"/>
+        </w:rPr>
+        <w:t>Summary</w:t>
+      </w:r>
+    </w:p>
+    <w:p>
+      <w:pPr>
+        <w:spacing w:line="360" w:lineRule="auto"/>
+        <w:rPr>
+          <w:lang w:val="en-US"/>
+        </w:rPr>
+      </w:pPr>
+      <w:r>
+        <w:rPr>
+          <w:u w:val="single"/>
+          <w:lang w:val="en-US"/>
+        </w:rPr>
+        <w:t>Primary Key:</w:t>
+      </w:r>
+      <w:r>
+        <w:rPr>
+          <w:lang w:val="en-US"/>
+        </w:rPr>
+        <w:t xml:space="preserve"> </w:t>
+      </w:r>
+      <w:r>
+        <w:rPr>
+          <w:lang w:val="en-US"/>
+        </w:rPr>
+        <w:t>applicant</w:t>
+      </w:r>
+      <w:r>
+        <w:rPr>
+          <w:lang w:val="en-US"/>
+        </w:rPr>
+        <w:t>UserName, startDate</w:t>
+      </w:r>
+    </w:p>
+    <w:p>
+      <w:pPr>
+        <w:spacing w:line="360" w:lineRule="auto"/>
+        <w:rPr>
+          <w:lang w:val="en-US"/>
+        </w:rPr>
+      </w:pPr>
+      <w:r>
+        <w:rPr>
+          <w:u w:val="single"/>
+          <w:lang w:val="en-US"/>
+        </w:rPr>
+        <w:t>Functional Dependencies:</w:t>
+      </w:r>
+      <w:r>
+        <w:rPr>
+          <w:lang w:val="en-US"/>
+        </w:rPr>
+        <w:t xml:space="preserve"> {</w:t>
+      </w:r>
+      <w:r>
+        <w:rPr>
+          <w:lang w:val="en-US"/>
+        </w:rPr>
+        <w:t>applicant</w:t>
+      </w:r>
+      <w:r>
+        <w:rPr>
+          <w:lang w:val="en-US"/>
+        </w:rPr>
+        <w:t>UserName</w:t>
+      </w:r>
+      <w:r>
+        <w:rPr>
+          <w:lang w:val="en-US"/>
+        </w:rPr>
+        <w:t>, startDate</w:t>
+      </w:r>
+      <w:r>
+        <w:rPr>
+          <w:lang w:val="en-US"/>
+        </w:rPr>
+        <w:t xml:space="preserve"> </w:t>
+      </w:r>
+      <w:r>
+        <w:rPr>
+          <w:lang w:val="en-US"/>
+        </w:rPr>
+        <w:sym w:font="Symbol" w:char="F0AE"/>
+      </w:r>
+      <w:r>
+        <w:rPr>
+          <w:lang w:val="en-US"/>
+        </w:rPr>
+        <w:t xml:space="preserve"> charge, </w:t>
+      </w:r>
+      <w:r>
+        <w:rPr>
+          <w:lang w:val="en-US"/>
+        </w:rPr>
+        <w:t>applicant</w:t>
+      </w:r>
+      <w:r>
+        <w:rPr>
+          <w:lang w:val="en-US"/>
+        </w:rPr>
+        <w:t>UserName</w:t>
+      </w:r>
+      <w:r>
+        <w:rPr>
+          <w:lang w:val="en-US"/>
+        </w:rPr>
+        <w:t>, startDate</w:t>
+      </w:r>
+      <w:r>
+        <w:rPr>
+          <w:lang w:val="en-US"/>
+        </w:rPr>
+        <w:t xml:space="preserve"> </w:t>
+      </w:r>
+      <w:r>
+        <w:rPr>
+          <w:lang w:val="en-US"/>
+        </w:rPr>
+        <w:sym w:font="Symbol" w:char="F0AE"/>
+      </w:r>
+      <w:r>
+        <w:rPr>
+          <w:lang w:val="en-US"/>
+        </w:rPr>
+        <w:t xml:space="preserve"> </w:t>
+      </w:r>
+      <w:r>
+        <w:rPr>
+          <w:lang w:val="en-US"/>
+        </w:rPr>
+        <w:t>applicant</w:t>
+      </w:r>
+      <w:r>
+        <w:rPr>
+          <w:lang w:val="en-US"/>
+        </w:rPr>
+        <w:t>Category</w:t>
+      </w:r>
+      <w:r>
+        <w:rPr>
+          <w:lang w:val="en-US"/>
+        </w:rPr>
+        <w:t>}</w:t>
+      </w:r>
+    </w:p>
+    <w:p>
+      <w:pPr>
+        <w:spacing w:line="360" w:lineRule="auto"/>
+        <w:rPr>
+          <w:lang w:val="en-US"/>
+        </w:rPr>
+      </w:pPr>
+      <w:r>
+        <w:rPr>
+          <w:u w:val="single"/>
+          <w:lang w:val="en-US"/>
+        </w:rPr>
+        <w:t>Canonical Cover:</w:t>
+      </w:r>
+      <w:r>
+        <w:rPr>
+          <w:lang w:val="en-US"/>
+        </w:rPr>
+        <w:t xml:space="preserve"> </w:t>
+      </w:r>
+      <w:r>
+        <w:rPr>
+          <w:lang w:val="en-US"/>
+        </w:rPr>
+        <w:t>{applicant</w:t>
+      </w:r>
+      <w:r>
+        <w:rPr>
+          <w:lang w:val="en-US"/>
+        </w:rPr>
+        <w:t>UserName, startDate</w:t>
+      </w:r>
+      <w:r>
+        <w:rPr>
+          <w:lang w:val="en-US"/>
+        </w:rPr>
+        <w:t xml:space="preserve"> </w:t>
+      </w:r>
+      <w:r>
+        <w:rPr>
+          <w:lang w:val="en-US"/>
+        </w:rPr>
+        <w:sym w:font="Symbol" w:char="F0AE"/>
+      </w:r>
+      <w:r>
+        <w:rPr>
+          <w:lang w:val="en-US"/>
+        </w:rPr>
+        <w:t xml:space="preserve"> charge, applicant</w:t>
+      </w:r>
+      <w:r>
+        <w:rPr>
+          <w:lang w:val="en-US"/>
+        </w:rPr>
+        <w:t>UserName, startDate</w:t>
+      </w:r>
+      <w:r>
+        <w:rPr>
+          <w:lang w:val="en-US"/>
+        </w:rPr>
+        <w:t xml:space="preserve"> </w:t>
+      </w:r>
+      <w:r>
+        <w:rPr>
+          <w:lang w:val="en-US"/>
+        </w:rPr>
+        <w:sym w:font="Symbol" w:char="F0AE"/>
+      </w:r>
+      <w:r>
+        <w:rPr>
+          <w:lang w:val="en-US"/>
+        </w:rPr>
+        <w:t xml:space="preserve"> applicant</w:t>
+      </w:r>
+      <w:r>
+        <w:rPr>
+          <w:lang w:val="en-US"/>
+        </w:rPr>
+        <w:t>Category</w:t>
+      </w:r>
+      <w:r>
+        <w:rPr>
+          <w:lang w:val="en-US"/>
+        </w:rPr>
+        <w:t>}</w:t>
+      </w:r>
+    </w:p>
+    <w:p>
+      <w:pPr>
+        <w:spacing w:line="360" w:lineRule="auto"/>
+        <w:rPr>
+          <w:lang w:val="en-US"/>
+        </w:rPr>
+      </w:pPr>
+      <w:r>
+        <w:rPr>
+          <w:u w:val="single"/>
+          <w:lang w:val="en-US"/>
+        </w:rPr>
         <w:lastRenderedPageBreak/>
-        <w:t>Let G = F – {</w:t>
-      </w:r>
-      <w:r>
-        <w:rPr>
-          <w:lang w:val="en-US"/>
-        </w:rPr>
-        <w:t>applicant</w:t>
-      </w:r>
-      <w:r>
-        <w:rPr>
-          <w:lang w:val="en-US"/>
-        </w:rPr>
-        <w:t>UserName</w:t>
-      </w:r>
-      <w:r>
-        <w:rPr>
-          <w:lang w:val="en-US"/>
-        </w:rPr>
-        <w:t>, startDate</w:t>
-      </w:r>
-      <w:r>
-        <w:rPr>
-          <w:lang w:val="en-US"/>
-        </w:rPr>
-        <w:t xml:space="preserve"> </w:t>
-      </w:r>
-      <w:r>
-        <w:rPr>
-          <w:lang w:val="en-US"/>
-        </w:rPr>
-        <w:sym w:font="Symbol" w:char="F0AE"/>
-      </w:r>
-      <w:r>
-        <w:rPr>
-          <w:lang w:val="en-US"/>
-        </w:rPr>
-        <w:t xml:space="preserve"> </w:t>
-      </w:r>
-      <w:r>
-        <w:rPr>
-          <w:lang w:val="en-US"/>
-        </w:rPr>
-        <w:t>applicantCategory</w:t>
-      </w:r>
-      <w:r>
-        <w:rPr>
-          <w:lang w:val="en-US"/>
-        </w:rPr>
-        <w:t>}</w:t>
-      </w:r>
-    </w:p>
-    <w:p>
-      <w:pPr>
-        <w:spacing w:line="360" w:lineRule="auto"/>
-        <w:rPr>
-          <w:lang w:val="en-US"/>
-        </w:rPr>
-      </w:pPr>
-      <w:r>
-        <w:rPr>
-          <w:lang w:val="en-US"/>
-        </w:rPr>
-        <w:t>G = {</w:t>
-      </w:r>
-      <w:r>
-        <w:rPr>
-          <w:lang w:val="en-US"/>
-        </w:rPr>
-        <w:t>applicant</w:t>
-      </w:r>
-      <w:r>
-        <w:rPr>
-          <w:lang w:val="en-US"/>
-        </w:rPr>
-        <w:t>UserName</w:t>
-      </w:r>
-      <w:r>
-        <w:rPr>
-          <w:lang w:val="en-US"/>
-        </w:rPr>
-        <w:t>, startDate</w:t>
-      </w:r>
-      <w:r>
-        <w:rPr>
-          <w:lang w:val="en-US"/>
-        </w:rPr>
-        <w:t xml:space="preserve"> </w:t>
-      </w:r>
-      <w:r>
-        <w:rPr>
-          <w:lang w:val="en-US"/>
-        </w:rPr>
-        <w:sym w:font="Symbol" w:char="F0AE"/>
-      </w:r>
-      <w:r>
-        <w:rPr>
-          <w:lang w:val="en-US"/>
-        </w:rPr>
-        <w:t xml:space="preserve"> charge}</w:t>
-      </w:r>
-    </w:p>
-    <w:p>
-      <w:pPr>
-        <w:spacing w:line="360" w:lineRule="auto"/>
-        <w:rPr>
-          <w:lang w:val="en-US"/>
-        </w:rPr>
-      </w:pPr>
-      <w:r>
-        <w:rPr>
-          <w:lang w:val="en-US"/>
-        </w:rPr>
-        <w:t>{</w:t>
-      </w:r>
-      <w:r>
-        <w:rPr>
-          <w:lang w:val="en-US"/>
-        </w:rPr>
-        <w:t>applicant</w:t>
-      </w:r>
-      <w:r>
-        <w:rPr>
-          <w:lang w:val="en-US"/>
-        </w:rPr>
-        <w:t>UserName</w:t>
-      </w:r>
-      <w:r>
-        <w:rPr>
-          <w:lang w:val="en-US"/>
-        </w:rPr>
-        <w:t xml:space="preserve">, </w:t>
-      </w:r>
-      <w:proofErr w:type="gramStart"/>
-      <w:r>
-        <w:rPr>
-          <w:lang w:val="en-US"/>
-        </w:rPr>
-        <w:t>startDate</w:t>
-      </w:r>
-      <w:r>
-        <w:rPr>
-          <w:lang w:val="en-US"/>
-        </w:rPr>
-        <w:t>}</w:t>
-      </w:r>
-      <w:r>
-        <w:rPr>
-          <w:vertAlign w:val="superscript"/>
-          <w:lang w:val="en-US"/>
-        </w:rPr>
-        <w:t>+</w:t>
-      </w:r>
-      <w:proofErr w:type="gramEnd"/>
-      <w:r>
-        <w:rPr>
-          <w:vertAlign w:val="subscript"/>
-          <w:lang w:val="en-US"/>
-        </w:rPr>
-        <w:t>G</w:t>
-      </w:r>
-      <w:r>
-        <w:rPr>
-          <w:lang w:val="en-US"/>
-        </w:rPr>
-        <w:t xml:space="preserve"> = {charge}</w:t>
-      </w:r>
-    </w:p>
-    <w:p>
-      <w:pPr>
-        <w:spacing w:line="360" w:lineRule="auto"/>
-        <w:rPr>
-          <w:lang w:val="en-US"/>
-        </w:rPr>
-      </w:pPr>
-      <w:r>
-        <w:rPr>
-          <w:lang w:val="en-US"/>
-        </w:rPr>
-        <w:t xml:space="preserve">Since </w:t>
-      </w:r>
-      <w:r>
-        <w:rPr>
-          <w:lang w:val="en-US"/>
-        </w:rPr>
-        <w:t>applicantCategory</w:t>
-      </w:r>
-      <w:r>
-        <w:rPr>
-          <w:lang w:val="en-US"/>
-        </w:rPr>
-        <w:t xml:space="preserve"> </w:t>
-      </w:r>
-      <w:r>
-        <w:rPr>
-          <w:lang w:val="en-US"/>
-        </w:rPr>
-        <w:sym w:font="Symbol" w:char="F0CF"/>
-      </w:r>
-      <w:r>
-        <w:rPr>
-          <w:lang w:val="en-US"/>
-        </w:rPr>
-        <w:t xml:space="preserve"> {</w:t>
-      </w:r>
-      <w:r>
-        <w:rPr>
-          <w:lang w:val="en-US"/>
-        </w:rPr>
-        <w:t>applicant</w:t>
-      </w:r>
-      <w:r>
-        <w:rPr>
-          <w:lang w:val="en-US"/>
-        </w:rPr>
-        <w:t>UserName</w:t>
-      </w:r>
-      <w:r>
-        <w:rPr>
-          <w:lang w:val="en-US"/>
-        </w:rPr>
-        <w:t xml:space="preserve">, </w:t>
-      </w:r>
-      <w:proofErr w:type="gramStart"/>
-      <w:r>
-        <w:rPr>
-          <w:lang w:val="en-US"/>
-        </w:rPr>
-        <w:t>startDate</w:t>
-      </w:r>
-      <w:r>
-        <w:rPr>
-          <w:lang w:val="en-US"/>
-        </w:rPr>
-        <w:t>}</w:t>
-      </w:r>
-      <w:r>
-        <w:rPr>
-          <w:vertAlign w:val="superscript"/>
-          <w:lang w:val="en-US"/>
-        </w:rPr>
-        <w:t>+</w:t>
-      </w:r>
-      <w:proofErr w:type="gramEnd"/>
-      <w:r>
-        <w:rPr>
-          <w:vertAlign w:val="subscript"/>
-          <w:lang w:val="en-US"/>
-        </w:rPr>
-        <w:t>G</w:t>
-      </w:r>
-      <w:r>
-        <w:rPr>
-          <w:sz w:val="28"/>
-          <w:lang w:val="en-US"/>
-        </w:rPr>
-        <w:t xml:space="preserve"> </w:t>
-      </w:r>
-      <w:r>
-        <w:rPr>
-          <w:lang w:val="en-US"/>
-        </w:rPr>
-        <w:t xml:space="preserve">so </w:t>
-      </w:r>
-      <w:r>
-        <w:rPr>
-          <w:lang w:val="en-US"/>
-        </w:rPr>
-        <w:t>applicant</w:t>
-      </w:r>
-      <w:r>
-        <w:rPr>
-          <w:lang w:val="en-US"/>
-        </w:rPr>
-        <w:t>UserName</w:t>
-      </w:r>
-      <w:r>
-        <w:rPr>
-          <w:lang w:val="en-US"/>
-        </w:rPr>
-        <w:t>, startDate</w:t>
-      </w:r>
-      <w:r>
-        <w:rPr>
-          <w:lang w:val="en-US"/>
-        </w:rPr>
-        <w:t xml:space="preserve"> </w:t>
-      </w:r>
-      <w:r>
-        <w:rPr>
-          <w:lang w:val="en-US"/>
-        </w:rPr>
-        <w:sym w:font="Symbol" w:char="F0AE"/>
-      </w:r>
-      <w:r>
-        <w:rPr>
-          <w:lang w:val="en-US"/>
-        </w:rPr>
-        <w:t xml:space="preserve"> </w:t>
-      </w:r>
-      <w:r>
-        <w:rPr>
-          <w:lang w:val="en-US"/>
-        </w:rPr>
-        <w:t>applicantCategory</w:t>
-      </w:r>
-      <w:r>
-        <w:rPr>
-          <w:lang w:val="en-US"/>
-        </w:rPr>
-        <w:t xml:space="preserve"> </w:t>
-      </w:r>
-      <w:r>
-        <w:rPr>
-          <w:lang w:val="en-US"/>
-        </w:rPr>
-        <w:t>is not redundant.</w:t>
-      </w:r>
-    </w:p>
-    <w:p>
-      <w:pPr>
-        <w:spacing w:line="360" w:lineRule="auto"/>
-        <w:rPr>
-          <w:lang w:val="en-US"/>
-        </w:rPr>
-      </w:pPr>
-      <w:r>
-        <w:rPr>
-          <w:lang w:val="en-US"/>
-        </w:rPr>
-        <w:t>There are no redundant functional dependencies in F. So, F is a canonical cover of itself.</w:t>
-      </w:r>
-    </w:p>
-    <w:p>
-      <w:pPr>
-        <w:spacing w:line="360" w:lineRule="auto"/>
-        <w:rPr>
-          <w:lang w:val="en-US"/>
-        </w:rPr>
-      </w:pPr>
-    </w:p>
-    <w:p>
-      <w:pPr>
-        <w:spacing w:line="360" w:lineRule="auto"/>
-        <w:rPr>
-          <w:b/>
-          <w:lang w:val="en-US"/>
-        </w:rPr>
-      </w:pPr>
-      <w:r>
-        <w:rPr>
-          <w:b/>
-          <w:lang w:val="en-US"/>
-        </w:rPr>
-        <w:t>Normalization</w:t>
-      </w:r>
-    </w:p>
-    <w:p>
-      <w:pPr>
-        <w:spacing w:line="360" w:lineRule="auto"/>
-        <w:rPr>
-          <w:lang w:val="en-US"/>
-        </w:rPr>
-      </w:pPr>
-      <w:r>
-        <w:rPr>
-          <w:lang w:val="en-US"/>
-        </w:rPr>
-        <w:t>Primary Key:</w:t>
-      </w:r>
-      <w:r>
-        <w:rPr>
-          <w:lang w:val="en-US"/>
-        </w:rPr>
-        <w:t xml:space="preserve"> </w:t>
-      </w:r>
-      <w:r>
-        <w:rPr>
-          <w:lang w:val="en-US"/>
-        </w:rPr>
-        <w:t>applicant</w:t>
-      </w:r>
-      <w:r>
-        <w:rPr>
-          <w:lang w:val="en-US"/>
-        </w:rPr>
-        <w:t>UserName</w:t>
-      </w:r>
-      <w:r>
-        <w:rPr>
-          <w:lang w:val="en-US"/>
-        </w:rPr>
-        <w:t>, startDate</w:t>
-      </w:r>
-    </w:p>
-    <w:p>
-      <w:pPr>
-        <w:spacing w:line="360" w:lineRule="auto"/>
-        <w:rPr>
-          <w:lang w:val="en-US"/>
-        </w:rPr>
-      </w:pPr>
-      <w:r>
-        <w:rPr>
-          <w:lang w:val="en-US"/>
-        </w:rPr>
-        <w:t>F = {</w:t>
-      </w:r>
-      <w:r>
-        <w:rPr>
-          <w:lang w:val="en-US"/>
-        </w:rPr>
-        <w:t>applicant</w:t>
-      </w:r>
-      <w:r>
-        <w:rPr>
-          <w:lang w:val="en-US"/>
-        </w:rPr>
-        <w:t>UserName</w:t>
-      </w:r>
-      <w:r>
-        <w:rPr>
-          <w:lang w:val="en-US"/>
-        </w:rPr>
-        <w:t>, startDate</w:t>
-      </w:r>
-      <w:r>
-        <w:rPr>
-          <w:lang w:val="en-US"/>
-        </w:rPr>
-        <w:t xml:space="preserve"> </w:t>
-      </w:r>
-      <w:r>
-        <w:rPr>
-          <w:lang w:val="en-US"/>
-        </w:rPr>
-        <w:sym w:font="Symbol" w:char="F0AE"/>
-      </w:r>
-      <w:r>
-        <w:rPr>
-          <w:lang w:val="en-US"/>
-        </w:rPr>
-        <w:t xml:space="preserve"> charge, </w:t>
-      </w:r>
-      <w:r>
-        <w:rPr>
-          <w:lang w:val="en-US"/>
-        </w:rPr>
-        <w:t>applicant</w:t>
-      </w:r>
-      <w:r>
-        <w:rPr>
-          <w:lang w:val="en-US"/>
-        </w:rPr>
-        <w:t>UserName</w:t>
-      </w:r>
-      <w:r>
-        <w:rPr>
-          <w:lang w:val="en-US"/>
-        </w:rPr>
-        <w:t>, startDate</w:t>
-      </w:r>
-      <w:r>
-        <w:rPr>
-          <w:lang w:val="en-US"/>
-        </w:rPr>
-        <w:t xml:space="preserve"> </w:t>
-      </w:r>
-      <w:r>
-        <w:rPr>
-          <w:lang w:val="en-US"/>
-        </w:rPr>
-        <w:sym w:font="Symbol" w:char="F0AE"/>
-      </w:r>
-      <w:r>
-        <w:rPr>
-          <w:lang w:val="en-US"/>
-        </w:rPr>
-        <w:t xml:space="preserve"> </w:t>
-      </w:r>
-      <w:r>
-        <w:rPr>
-          <w:lang w:val="en-US"/>
-        </w:rPr>
-        <w:t>applicant</w:t>
-      </w:r>
-      <w:r>
-        <w:rPr>
-          <w:lang w:val="en-US"/>
-        </w:rPr>
-        <w:t>Category</w:t>
-      </w:r>
-      <w:r>
-        <w:rPr>
-          <w:lang w:val="en-US"/>
-        </w:rPr>
-        <w:t>}</w:t>
-      </w:r>
-    </w:p>
-    <w:p>
-      <w:pPr>
-        <w:spacing w:line="360" w:lineRule="auto"/>
-        <w:rPr>
-          <w:lang w:val="en-US"/>
-        </w:rPr>
-      </w:pPr>
-      <w:r>
-        <w:rPr>
-          <w:lang w:val="en-US"/>
-        </w:rPr>
-        <w:t xml:space="preserve">Since RHS of all FD’s in F is the primary key so </w:t>
-      </w:r>
-      <w:r>
-        <w:rPr>
-          <w:lang w:val="en-US"/>
-        </w:rPr>
-        <w:t>Select</w:t>
-      </w:r>
-      <w:r>
-        <w:rPr>
-          <w:lang w:val="en-US"/>
-        </w:rPr>
-        <w:t>Applicant</w:t>
-      </w:r>
-      <w:r>
-        <w:rPr>
-          <w:lang w:val="en-US"/>
-        </w:rPr>
-        <w:t>Category</w:t>
-      </w:r>
-      <w:r>
-        <w:rPr>
-          <w:lang w:val="en-US"/>
-        </w:rPr>
-        <w:t xml:space="preserve"> is in BCNF.</w:t>
-      </w:r>
-    </w:p>
-    <w:p>
-      <w:pPr>
-        <w:spacing w:line="360" w:lineRule="auto"/>
-        <w:rPr>
-          <w:lang w:val="en-US"/>
-        </w:rPr>
-      </w:pPr>
-    </w:p>
-    <w:p>
-      <w:pPr>
-        <w:spacing w:line="360" w:lineRule="auto"/>
-        <w:rPr>
-          <w:b/>
-          <w:lang w:val="en-US"/>
-        </w:rPr>
-      </w:pPr>
-      <w:r>
-        <w:rPr>
-          <w:b/>
-          <w:lang w:val="en-US"/>
-        </w:rPr>
-        <w:t>Summary</w:t>
-      </w:r>
-    </w:p>
-    <w:p>
-      <w:pPr>
-        <w:spacing w:line="360" w:lineRule="auto"/>
-        <w:rPr>
-          <w:lang w:val="en-US"/>
-        </w:rPr>
-      </w:pPr>
-      <w:r>
-        <w:rPr>
-          <w:u w:val="single"/>
-          <w:lang w:val="en-US"/>
-        </w:rPr>
-        <w:t>Primary Key:</w:t>
-      </w:r>
-      <w:r>
-        <w:rPr>
-          <w:lang w:val="en-US"/>
-        </w:rPr>
-        <w:t xml:space="preserve"> </w:t>
-      </w:r>
-      <w:r>
-        <w:rPr>
-          <w:lang w:val="en-US"/>
-        </w:rPr>
-        <w:t>applicant</w:t>
-      </w:r>
-      <w:r>
-        <w:rPr>
-          <w:lang w:val="en-US"/>
-        </w:rPr>
-        <w:t>UserName, startDate</w:t>
-      </w:r>
-    </w:p>
-    <w:p>
-      <w:pPr>
-        <w:spacing w:line="360" w:lineRule="auto"/>
-        <w:rPr>
-          <w:lang w:val="en-US"/>
-        </w:rPr>
-      </w:pPr>
-      <w:r>
-        <w:rPr>
-          <w:u w:val="single"/>
-          <w:lang w:val="en-US"/>
-        </w:rPr>
-        <w:t>Functional Dependencies:</w:t>
-      </w:r>
-      <w:r>
-        <w:rPr>
-          <w:lang w:val="en-US"/>
-        </w:rPr>
-        <w:t xml:space="preserve"> {</w:t>
-      </w:r>
-      <w:r>
-        <w:rPr>
-          <w:lang w:val="en-US"/>
-        </w:rPr>
-        <w:t>applicant</w:t>
-      </w:r>
-      <w:r>
-        <w:rPr>
-          <w:lang w:val="en-US"/>
-        </w:rPr>
-        <w:t>UserName</w:t>
-      </w:r>
-      <w:r>
-        <w:rPr>
-          <w:lang w:val="en-US"/>
-        </w:rPr>
-        <w:t>, startDate</w:t>
-      </w:r>
-      <w:r>
-        <w:rPr>
-          <w:lang w:val="en-US"/>
-        </w:rPr>
-        <w:t xml:space="preserve"> </w:t>
-      </w:r>
-      <w:r>
-        <w:rPr>
-          <w:lang w:val="en-US"/>
-        </w:rPr>
-        <w:sym w:font="Symbol" w:char="F0AE"/>
-      </w:r>
-      <w:r>
-        <w:rPr>
-          <w:lang w:val="en-US"/>
-        </w:rPr>
-        <w:t xml:space="preserve"> charge, </w:t>
-      </w:r>
-      <w:r>
-        <w:rPr>
-          <w:lang w:val="en-US"/>
-        </w:rPr>
-        <w:t>applicant</w:t>
-      </w:r>
-      <w:r>
-        <w:rPr>
-          <w:lang w:val="en-US"/>
-        </w:rPr>
-        <w:t>UserName</w:t>
-      </w:r>
-      <w:r>
-        <w:rPr>
-          <w:lang w:val="en-US"/>
-        </w:rPr>
-        <w:t>, startDate</w:t>
-      </w:r>
-      <w:r>
-        <w:rPr>
-          <w:lang w:val="en-US"/>
-        </w:rPr>
-        <w:t xml:space="preserve"> </w:t>
-      </w:r>
-      <w:r>
-        <w:rPr>
-          <w:lang w:val="en-US"/>
-        </w:rPr>
-        <w:sym w:font="Symbol" w:char="F0AE"/>
-      </w:r>
-      <w:r>
-        <w:rPr>
-          <w:lang w:val="en-US"/>
-        </w:rPr>
-        <w:t xml:space="preserve"> </w:t>
-      </w:r>
-      <w:r>
-        <w:rPr>
-          <w:lang w:val="en-US"/>
-        </w:rPr>
-        <w:t>applicant</w:t>
-      </w:r>
-      <w:r>
-        <w:rPr>
-          <w:lang w:val="en-US"/>
-        </w:rPr>
-        <w:t>Category</w:t>
-      </w:r>
-      <w:r>
-        <w:rPr>
-          <w:lang w:val="en-US"/>
-        </w:rPr>
-        <w:t>}</w:t>
-      </w:r>
-    </w:p>
-    <w:p>
-      <w:pPr>
-        <w:spacing w:line="360" w:lineRule="auto"/>
-        <w:rPr>
-          <w:lang w:val="en-US"/>
-        </w:rPr>
-      </w:pPr>
-      <w:r>
-        <w:rPr>
-          <w:u w:val="single"/>
-          <w:lang w:val="en-US"/>
-        </w:rPr>
-        <w:t>Canonical Cover:</w:t>
-      </w:r>
-      <w:r>
-        <w:rPr>
-          <w:lang w:val="en-US"/>
-        </w:rPr>
-        <w:t xml:space="preserve"> </w:t>
-      </w:r>
-      <w:r>
-        <w:rPr>
-          <w:lang w:val="en-US"/>
-        </w:rPr>
-        <w:t>{applicant</w:t>
-      </w:r>
-      <w:r>
-        <w:rPr>
-          <w:lang w:val="en-US"/>
-        </w:rPr>
-        <w:t>UserName, startDate</w:t>
-      </w:r>
-      <w:r>
-        <w:rPr>
-          <w:lang w:val="en-US"/>
-        </w:rPr>
-        <w:t xml:space="preserve"> </w:t>
-      </w:r>
-      <w:r>
-        <w:rPr>
-          <w:lang w:val="en-US"/>
-        </w:rPr>
-        <w:sym w:font="Symbol" w:char="F0AE"/>
-      </w:r>
-      <w:r>
-        <w:rPr>
-          <w:lang w:val="en-US"/>
-        </w:rPr>
-        <w:t xml:space="preserve"> charge, applicant</w:t>
-      </w:r>
-      <w:r>
-        <w:rPr>
-          <w:lang w:val="en-US"/>
-        </w:rPr>
-        <w:t>UserName, startDate</w:t>
-      </w:r>
-      <w:r>
-        <w:rPr>
-          <w:lang w:val="en-US"/>
-        </w:rPr>
-        <w:t xml:space="preserve"> </w:t>
-      </w:r>
-      <w:r>
-        <w:rPr>
-          <w:lang w:val="en-US"/>
-        </w:rPr>
-        <w:sym w:font="Symbol" w:char="F0AE"/>
-      </w:r>
-      <w:r>
-        <w:rPr>
-          <w:lang w:val="en-US"/>
-        </w:rPr>
-        <w:t xml:space="preserve"> applicant</w:t>
-      </w:r>
-      <w:r>
-        <w:rPr>
-          <w:lang w:val="en-US"/>
-        </w:rPr>
-        <w:t>Category</w:t>
-      </w:r>
-      <w:r>
-        <w:rPr>
-          <w:lang w:val="en-US"/>
-        </w:rPr>
-        <w:t>}</w:t>
-      </w:r>
-    </w:p>
-    <w:p>
-      <w:pPr>
-        <w:spacing w:line="360" w:lineRule="auto"/>
-        <w:rPr>
-          <w:lang w:val="en-US"/>
-        </w:rPr>
-      </w:pPr>
-      <w:r>
-        <w:rPr>
-          <w:u w:val="single"/>
-          <w:lang w:val="en-US"/>
-        </w:rPr>
         <w:t>Normalization:</w:t>
       </w:r>
       <w:r>
@@ -20399,7 +20822,6 @@
           <w:b/>
           <w:lang w:val="en-US"/>
         </w:rPr>
-        <w:lastRenderedPageBreak/>
         <w:t>Apply</w:t>
       </w:r>
       <w:r>
@@ -20876,13 +21298,7 @@
         <w:rPr>
           <w:lang w:val="en-US"/>
         </w:rPr>
-        <w:t>}</w:t>
-      </w:r>
-      <w:r>
-        <w:rPr>
-          <w:lang w:val="en-US"/>
-        </w:rPr>
-        <w:t xml:space="preserve"> </w:t>
+        <w:t xml:space="preserve">} </w:t>
       </w:r>
       <w:r>
         <w:rPr>
@@ -20926,13 +21342,7 @@
         <w:rPr>
           <w:lang w:val="en-US"/>
         </w:rPr>
-        <w:t>}</w:t>
-      </w:r>
-      <w:r>
-        <w:rPr>
-          <w:lang w:val="en-US"/>
-        </w:rPr>
-        <w:t xml:space="preserve"> </w:t>
+        <w:t xml:space="preserve">} </w:t>
       </w:r>
       <w:r>
         <w:rPr>
@@ -21140,14 +21550,7 @@
         <w:rPr>
           <w:lang w:val="en-US"/>
         </w:rPr>
-        <w:t xml:space="preserve">applicantUserName, </w:t>
-      </w:r>
-      <w:proofErr w:type="gramStart"/>
-      <w:r>
-        <w:rPr>
-          <w:lang w:val="en-US"/>
-        </w:rPr>
-        <w:t>jobID</w:t>
+        <w:t>applicantUserName, jobID</w:t>
       </w:r>
       <w:r>
         <w:rPr>
@@ -21162,7 +21565,6 @@
         </w:rPr>
         <w:t>+</w:t>
       </w:r>
-      <w:proofErr w:type="gramEnd"/>
       <w:r>
         <w:rPr>
           <w:vertAlign w:val="subscript"/>
@@ -21206,13 +21608,7 @@
         <w:rPr>
           <w:lang w:val="en-US"/>
         </w:rPr>
-        <w:t>applicationStatus</w:t>
-      </w:r>
-      <w:r>
-        <w:rPr>
-          <w:lang w:val="en-US"/>
-        </w:rPr>
-        <w:t xml:space="preserve"> </w:t>
+        <w:t xml:space="preserve">applicationStatus </w:t>
       </w:r>
       <w:r>
         <w:rPr>
@@ -21230,14 +21626,7 @@
         <w:rPr>
           <w:lang w:val="en-US"/>
         </w:rPr>
-        <w:t xml:space="preserve">applicantUserName, </w:t>
-      </w:r>
-      <w:proofErr w:type="gramStart"/>
-      <w:r>
-        <w:rPr>
-          <w:lang w:val="en-US"/>
-        </w:rPr>
-        <w:t>jobID</w:t>
+        <w:t>applicantUserName, jobID</w:t>
       </w:r>
       <w:r>
         <w:rPr>
@@ -21252,7 +21641,6 @@
         </w:rPr>
         <w:t>+</w:t>
       </w:r>
-      <w:proofErr w:type="gramEnd"/>
       <w:r>
         <w:rPr>
           <w:vertAlign w:val="subscript"/>
@@ -21426,7 +21814,6 @@
         <w:rPr>
           <w:lang w:val="en-US"/>
         </w:rPr>
-        <w:lastRenderedPageBreak/>
         <w:t>G = {</w:t>
       </w:r>
       <w:r>
@@ -21483,14 +21870,7 @@
         <w:rPr>
           <w:lang w:val="en-US"/>
         </w:rPr>
-        <w:t xml:space="preserve">applicantUserName, </w:t>
-      </w:r>
-      <w:proofErr w:type="gramStart"/>
-      <w:r>
-        <w:rPr>
-          <w:lang w:val="en-US"/>
-        </w:rPr>
-        <w:t>jobID</w:t>
+        <w:t>applicantUserName, jobID</w:t>
       </w:r>
       <w:r>
         <w:rPr>
@@ -21505,7 +21885,6 @@
         </w:rPr>
         <w:t>+</w:t>
       </w:r>
-      <w:proofErr w:type="gramEnd"/>
       <w:r>
         <w:rPr>
           <w:vertAlign w:val="subscript"/>
@@ -21549,13 +21928,7 @@
         <w:rPr>
           <w:lang w:val="en-US"/>
         </w:rPr>
-        <w:t>applicationDate</w:t>
-      </w:r>
-      <w:r>
-        <w:rPr>
-          <w:lang w:val="en-US"/>
-        </w:rPr>
-        <w:t xml:space="preserve"> </w:t>
+        <w:t xml:space="preserve">applicationDate </w:t>
       </w:r>
       <w:r>
         <w:rPr>
@@ -21573,14 +21946,7 @@
         <w:rPr>
           <w:lang w:val="en-US"/>
         </w:rPr>
-        <w:t xml:space="preserve">applicantUserName, </w:t>
-      </w:r>
-      <w:proofErr w:type="gramStart"/>
-      <w:r>
-        <w:rPr>
-          <w:lang w:val="en-US"/>
-        </w:rPr>
-        <w:t>jobID</w:t>
+        <w:t>applicantUserName, jobID</w:t>
       </w:r>
       <w:r>
         <w:rPr>
@@ -21595,7 +21961,6 @@
         </w:rPr>
         <w:t>+</w:t>
       </w:r>
-      <w:proofErr w:type="gramEnd"/>
       <w:r>
         <w:rPr>
           <w:vertAlign w:val="subscript"/>
@@ -21644,13 +22009,7 @@
         <w:rPr>
           <w:lang w:val="en-US"/>
         </w:rPr>
-        <w:t>applicationDate</w:t>
-      </w:r>
-      <w:r>
-        <w:rPr>
-          <w:lang w:val="en-US"/>
-        </w:rPr>
-        <w:t xml:space="preserve"> </w:t>
+        <w:t xml:space="preserve">applicationDate </w:t>
       </w:r>
       <w:r>
         <w:rPr>
@@ -21680,8 +22039,6 @@
           <w:lang w:val="en-US"/>
         </w:rPr>
       </w:pPr>
-      <w:bookmarkStart w:id="0" w:name="_GoBack"/>
-      <w:bookmarkEnd w:id="0"/>
     </w:p>
     <w:p>
       <w:pPr>

</xml_diff>